<commit_message>
Puntualizaciones en version inicial
</commit_message>
<xml_diff>
--- a/Entregas/Segunda/Versión inicial de la página.docx
+++ b/Entregas/Segunda/Versión inicial de la página.docx
@@ -21,7 +21,7 @@
       </w:r>
     </w:p>
     <w:p>
-      <w:hyperlink r:id="rId5" w:history="1">
+      <w:hyperlink r:id="rId6" w:history="1">
         <w:r>
           <w:rPr>
             <w:rStyle w:val="Hipervnculo"/>
@@ -47,7 +47,7 @@
       </w:r>
     </w:p>
     <w:p>
-      <w:hyperlink r:id="rId6" w:history="1">
+      <w:hyperlink r:id="rId7" w:history="1">
         <w:r>
           <w:rPr>
             <w:rStyle w:val="Hipervnculo"/>
@@ -57,6 +57,180 @@
       </w:hyperlink>
     </w:p>
     <w:p>
+      <w:pPr>
+        <w:pStyle w:val="Ttulo1"/>
+      </w:pPr>
+      <w:r>
+        <w:t xml:space="preserve">Puntualizaciones </w:t>
+      </w:r>
+    </w:p>
+    <w:p>
+      <w:r>
+        <w:t>Teniendo en cuenta que no se han añadido en  esta primera versión funcionalidades técnicas,</w:t>
+      </w:r>
+    </w:p>
+    <w:p>
+      <w:r>
+        <w:t xml:space="preserve">Se ha de puntualizar lo siguiente: </w:t>
+      </w:r>
+    </w:p>
+    <w:p>
+      <w:pPr>
+        <w:pStyle w:val="Prrafodelista"/>
+        <w:numPr>
+          <w:ilvl w:val="0"/>
+          <w:numId w:val="1"/>
+        </w:numPr>
+      </w:pPr>
+      <w:r>
+        <w:t>Página de Actividades:</w:t>
+      </w:r>
+      <w:r>
+        <w:t xml:space="preserve"> los botones editar, eliminar y guardar, solo serán funcionales para aquellos usuarios registrados, pudiendo ser solo visibles para ellos.</w:t>
+      </w:r>
+    </w:p>
+    <w:p>
+      <w:pPr>
+        <w:pStyle w:val="Prrafodelista"/>
+      </w:pPr>
+    </w:p>
+    <w:p>
+      <w:pPr>
+        <w:pStyle w:val="Prrafodelista"/>
+      </w:pPr>
+      <w:r>
+        <w:rPr>
+          <w:noProof/>
+          <w:lang w:eastAsia="es-ES"/>
+        </w:rPr>
+        <w:drawing>
+          <wp:inline distT="0" distB="0" distL="0" distR="0" wp14:anchorId="5D00CB0E" wp14:editId="027AB4C7">
+            <wp:extent cx="5400040" cy="2990246"/>
+            <wp:effectExtent l="0" t="0" r="0" b="635"/>
+            <wp:docPr id="1" name="Imagen 1"/>
+            <wp:cNvGraphicFramePr>
+              <a:graphicFrameLocks xmlns:a="http://schemas.openxmlformats.org/drawingml/2006/main" noChangeAspect="1"/>
+            </wp:cNvGraphicFramePr>
+            <a:graphic xmlns:a="http://schemas.openxmlformats.org/drawingml/2006/main">
+              <a:graphicData uri="http://schemas.openxmlformats.org/drawingml/2006/picture">
+                <pic:pic xmlns:pic="http://schemas.openxmlformats.org/drawingml/2006/picture">
+                  <pic:nvPicPr>
+                    <pic:cNvPr id="0" name=""/>
+                    <pic:cNvPicPr/>
+                  </pic:nvPicPr>
+                  <pic:blipFill>
+                    <a:blip r:embed="rId8"/>
+                    <a:stretch>
+                      <a:fillRect/>
+                    </a:stretch>
+                  </pic:blipFill>
+                  <pic:spPr>
+                    <a:xfrm>
+                      <a:off x="0" y="0"/>
+                      <a:ext cx="5400040" cy="2990246"/>
+                    </a:xfrm>
+                    <a:prstGeom prst="rect">
+                      <a:avLst/>
+                    </a:prstGeom>
+                  </pic:spPr>
+                </pic:pic>
+              </a:graphicData>
+            </a:graphic>
+          </wp:inline>
+        </w:drawing>
+      </w:r>
+    </w:p>
+    <w:p>
+      <w:pPr>
+        <w:pStyle w:val="Prrafodelista"/>
+      </w:pPr>
+    </w:p>
+    <w:p>
+      <w:pPr>
+        <w:pStyle w:val="Prrafodelista"/>
+        <w:numPr>
+          <w:ilvl w:val="0"/>
+          <w:numId w:val="1"/>
+        </w:numPr>
+      </w:pPr>
+      <w:proofErr w:type="spellStart"/>
+      <w:r>
+        <w:t>Login</w:t>
+      </w:r>
+      <w:proofErr w:type="spellEnd"/>
+      <w:r>
+        <w:t>: no tiene validación por el momento, pero se puede ver las opciones a las que podrá acceder el usuario registrado</w:t>
+      </w:r>
+      <w:r>
+        <w:t xml:space="preserve">. Se podrá volver a esta página en cualquier </w:t>
+      </w:r>
+      <w:r>
+        <w:lastRenderedPageBreak/>
+        <w:t>momento, desde el link monitores</w:t>
+      </w:r>
+      <w:r>
+        <w:rPr>
+          <w:noProof/>
+          <w:lang w:eastAsia="es-ES"/>
+        </w:rPr>
+        <w:drawing>
+          <wp:inline distT="0" distB="0" distL="0" distR="0" wp14:anchorId="27110444" wp14:editId="48D7FB7E">
+            <wp:extent cx="5400040" cy="5463584"/>
+            <wp:effectExtent l="0" t="0" r="0" b="3810"/>
+            <wp:docPr id="2" name="Imagen 2"/>
+            <wp:cNvGraphicFramePr>
+              <a:graphicFrameLocks xmlns:a="http://schemas.openxmlformats.org/drawingml/2006/main" noChangeAspect="1"/>
+            </wp:cNvGraphicFramePr>
+            <a:graphic xmlns:a="http://schemas.openxmlformats.org/drawingml/2006/main">
+              <a:graphicData uri="http://schemas.openxmlformats.org/drawingml/2006/picture">
+                <pic:pic xmlns:pic="http://schemas.openxmlformats.org/drawingml/2006/picture">
+                  <pic:nvPicPr>
+                    <pic:cNvPr id="0" name=""/>
+                    <pic:cNvPicPr/>
+                  </pic:nvPicPr>
+                  <pic:blipFill>
+                    <a:blip r:embed="rId9"/>
+                    <a:stretch>
+                      <a:fillRect/>
+                    </a:stretch>
+                  </pic:blipFill>
+                  <pic:spPr>
+                    <a:xfrm>
+                      <a:off x="0" y="0"/>
+                      <a:ext cx="5400040" cy="5463584"/>
+                    </a:xfrm>
+                    <a:prstGeom prst="rect">
+                      <a:avLst/>
+                    </a:prstGeom>
+                  </pic:spPr>
+                </pic:pic>
+              </a:graphicData>
+            </a:graphic>
+          </wp:inline>
+        </w:drawing>
+      </w:r>
+    </w:p>
+    <w:p>
+      <w:pPr>
+        <w:pStyle w:val="Prrafodelista"/>
+      </w:pPr>
+    </w:p>
+    <w:p>
+      <w:pPr>
+        <w:pStyle w:val="Prrafodelista"/>
+        <w:numPr>
+          <w:ilvl w:val="0"/>
+          <w:numId w:val="1"/>
+        </w:numPr>
+      </w:pPr>
+      <w:r>
+        <w:t>Registro de monitores: solo accesible para aquellos que sean administradores, por lo que previamente se solicitará una contraseña</w:t>
+      </w:r>
+    </w:p>
+    <w:p>
+      <w:pPr>
+        <w:pStyle w:val="Prrafodelista"/>
+      </w:pPr>
       <w:bookmarkStart w:id="0" w:name="_GoBack"/>
       <w:bookmarkEnd w:id="0"/>
     </w:p>
@@ -68,6 +242,126 @@
     </w:sectPr>
   </w:body>
 </w:document>
+</file>
+
+<file path=word/numbering.xml><?xml version="1.0" encoding="utf-8"?>
+<w:numbering xmlns:wpc="http://schemas.microsoft.com/office/word/2010/wordprocessingCanvas" xmlns:mc="http://schemas.openxmlformats.org/markup-compatibility/2006" xmlns:o="urn:schemas-microsoft-com:office:office" xmlns:r="http://schemas.openxmlformats.org/officeDocument/2006/relationships" xmlns:m="http://schemas.openxmlformats.org/officeDocument/2006/math" xmlns:v="urn:schemas-microsoft-com:vml" xmlns:wp14="http://schemas.microsoft.com/office/word/2010/wordprocessingDrawing" xmlns:wp="http://schemas.openxmlformats.org/drawingml/2006/wordprocessingDrawing" xmlns:w10="urn:schemas-microsoft-com:office:word" xmlns:w="http://schemas.openxmlformats.org/wordprocessingml/2006/main" xmlns:w14="http://schemas.microsoft.com/office/word/2010/wordml" xmlns:wpg="http://schemas.microsoft.com/office/word/2010/wordprocessingGroup" xmlns:wpi="http://schemas.microsoft.com/office/word/2010/wordprocessingInk" xmlns:wne="http://schemas.microsoft.com/office/word/2006/wordml" xmlns:wps="http://schemas.microsoft.com/office/word/2010/wordprocessingShape" mc:Ignorable="w14 wp14">
+  <w:abstractNum w:abstractNumId="0">
+    <w:nsid w:val="3D1E676D"/>
+    <w:multiLevelType w:val="hybridMultilevel"/>
+    <w:tmpl w:val="A17E015C"/>
+    <w:lvl w:ilvl="0" w:tplc="EB20E3B2">
+      <w:numFmt w:val="bullet"/>
+      <w:lvlText w:val=""/>
+      <w:lvlJc w:val="left"/>
+      <w:pPr>
+        <w:ind w:left="720" w:hanging="360"/>
+      </w:pPr>
+      <w:rPr>
+        <w:rFonts w:ascii="Symbol" w:eastAsiaTheme="minorHAnsi" w:hAnsi="Symbol" w:cstheme="minorBidi" w:hint="default"/>
+      </w:rPr>
+    </w:lvl>
+    <w:lvl w:ilvl="1" w:tplc="0C0A0003" w:tentative="1">
+      <w:start w:val="1"/>
+      <w:numFmt w:val="bullet"/>
+      <w:lvlText w:val="o"/>
+      <w:lvlJc w:val="left"/>
+      <w:pPr>
+        <w:ind w:left="1440" w:hanging="360"/>
+      </w:pPr>
+      <w:rPr>
+        <w:rFonts w:ascii="Courier New" w:hAnsi="Courier New" w:cs="Courier New" w:hint="default"/>
+      </w:rPr>
+    </w:lvl>
+    <w:lvl w:ilvl="2" w:tplc="0C0A0005" w:tentative="1">
+      <w:start w:val="1"/>
+      <w:numFmt w:val="bullet"/>
+      <w:lvlText w:val=""/>
+      <w:lvlJc w:val="left"/>
+      <w:pPr>
+        <w:ind w:left="2160" w:hanging="360"/>
+      </w:pPr>
+      <w:rPr>
+        <w:rFonts w:ascii="Wingdings" w:hAnsi="Wingdings" w:hint="default"/>
+      </w:rPr>
+    </w:lvl>
+    <w:lvl w:ilvl="3" w:tplc="0C0A0001" w:tentative="1">
+      <w:start w:val="1"/>
+      <w:numFmt w:val="bullet"/>
+      <w:lvlText w:val=""/>
+      <w:lvlJc w:val="left"/>
+      <w:pPr>
+        <w:ind w:left="2880" w:hanging="360"/>
+      </w:pPr>
+      <w:rPr>
+        <w:rFonts w:ascii="Symbol" w:hAnsi="Symbol" w:hint="default"/>
+      </w:rPr>
+    </w:lvl>
+    <w:lvl w:ilvl="4" w:tplc="0C0A0003" w:tentative="1">
+      <w:start w:val="1"/>
+      <w:numFmt w:val="bullet"/>
+      <w:lvlText w:val="o"/>
+      <w:lvlJc w:val="left"/>
+      <w:pPr>
+        <w:ind w:left="3600" w:hanging="360"/>
+      </w:pPr>
+      <w:rPr>
+        <w:rFonts w:ascii="Courier New" w:hAnsi="Courier New" w:cs="Courier New" w:hint="default"/>
+      </w:rPr>
+    </w:lvl>
+    <w:lvl w:ilvl="5" w:tplc="0C0A0005" w:tentative="1">
+      <w:start w:val="1"/>
+      <w:numFmt w:val="bullet"/>
+      <w:lvlText w:val=""/>
+      <w:lvlJc w:val="left"/>
+      <w:pPr>
+        <w:ind w:left="4320" w:hanging="360"/>
+      </w:pPr>
+      <w:rPr>
+        <w:rFonts w:ascii="Wingdings" w:hAnsi="Wingdings" w:hint="default"/>
+      </w:rPr>
+    </w:lvl>
+    <w:lvl w:ilvl="6" w:tplc="0C0A0001" w:tentative="1">
+      <w:start w:val="1"/>
+      <w:numFmt w:val="bullet"/>
+      <w:lvlText w:val=""/>
+      <w:lvlJc w:val="left"/>
+      <w:pPr>
+        <w:ind w:left="5040" w:hanging="360"/>
+      </w:pPr>
+      <w:rPr>
+        <w:rFonts w:ascii="Symbol" w:hAnsi="Symbol" w:hint="default"/>
+      </w:rPr>
+    </w:lvl>
+    <w:lvl w:ilvl="7" w:tplc="0C0A0003" w:tentative="1">
+      <w:start w:val="1"/>
+      <w:numFmt w:val="bullet"/>
+      <w:lvlText w:val="o"/>
+      <w:lvlJc w:val="left"/>
+      <w:pPr>
+        <w:ind w:left="5760" w:hanging="360"/>
+      </w:pPr>
+      <w:rPr>
+        <w:rFonts w:ascii="Courier New" w:hAnsi="Courier New" w:cs="Courier New" w:hint="default"/>
+      </w:rPr>
+    </w:lvl>
+    <w:lvl w:ilvl="8" w:tplc="0C0A0005" w:tentative="1">
+      <w:start w:val="1"/>
+      <w:numFmt w:val="bullet"/>
+      <w:lvlText w:val=""/>
+      <w:lvlJc w:val="left"/>
+      <w:pPr>
+        <w:ind w:left="6480" w:hanging="360"/>
+      </w:pPr>
+      <w:rPr>
+        <w:rFonts w:ascii="Wingdings" w:hAnsi="Wingdings" w:hint="default"/>
+      </w:rPr>
+    </w:lvl>
+  </w:abstractNum>
+  <w:num w:numId="1">
+    <w:abstractNumId w:val="0"/>
+  </w:num>
+</w:numbering>
 </file>
 
 <file path=word/styles.xml><?xml version="1.0" encoding="utf-8"?>
@@ -230,6 +524,29 @@
     <w:name w:val="Normal"/>
     <w:qFormat/>
   </w:style>
+  <w:style w:type="paragraph" w:styleId="Ttulo1">
+    <w:name w:val="heading 1"/>
+    <w:basedOn w:val="Normal"/>
+    <w:next w:val="Normal"/>
+    <w:link w:val="Ttulo1Car"/>
+    <w:uiPriority w:val="9"/>
+    <w:qFormat/>
+    <w:rsid w:val="007B1877"/>
+    <w:pPr>
+      <w:keepNext/>
+      <w:keepLines/>
+      <w:spacing w:before="480" w:after="0"/>
+      <w:outlineLvl w:val="0"/>
+    </w:pPr>
+    <w:rPr>
+      <w:rFonts w:asciiTheme="majorHAnsi" w:eastAsiaTheme="majorEastAsia" w:hAnsiTheme="majorHAnsi" w:cstheme="majorBidi"/>
+      <w:b/>
+      <w:bCs/>
+      <w:color w:val="365F91" w:themeColor="accent1" w:themeShade="BF"/>
+      <w:sz w:val="28"/>
+      <w:szCs w:val="28"/>
+    </w:rPr>
+  </w:style>
   <w:style w:type="character" w:default="1" w:styleId="Fuentedeprrafopredeter">
     <w:name w:val="Default Paragraph Font"/>
     <w:uiPriority w:val="1"/>
@@ -305,6 +622,62 @@
     <w:rPr>
       <w:color w:val="0000FF" w:themeColor="hyperlink"/>
       <w:u w:val="single"/>
+    </w:rPr>
+  </w:style>
+  <w:style w:type="character" w:customStyle="1" w:styleId="Ttulo1Car">
+    <w:name w:val="Título 1 Car"/>
+    <w:basedOn w:val="Fuentedeprrafopredeter"/>
+    <w:link w:val="Ttulo1"/>
+    <w:uiPriority w:val="9"/>
+    <w:rsid w:val="007B1877"/>
+    <w:rPr>
+      <w:rFonts w:asciiTheme="majorHAnsi" w:eastAsiaTheme="majorEastAsia" w:hAnsiTheme="majorHAnsi" w:cstheme="majorBidi"/>
+      <w:b/>
+      <w:bCs/>
+      <w:color w:val="365F91" w:themeColor="accent1" w:themeShade="BF"/>
+      <w:sz w:val="28"/>
+      <w:szCs w:val="28"/>
+    </w:rPr>
+  </w:style>
+  <w:style w:type="paragraph" w:styleId="Prrafodelista">
+    <w:name w:val="List Paragraph"/>
+    <w:basedOn w:val="Normal"/>
+    <w:uiPriority w:val="34"/>
+    <w:qFormat/>
+    <w:rsid w:val="007B1877"/>
+    <w:pPr>
+      <w:ind w:left="720"/>
+      <w:contextualSpacing/>
+    </w:pPr>
+  </w:style>
+  <w:style w:type="paragraph" w:styleId="Textodeglobo">
+    <w:name w:val="Balloon Text"/>
+    <w:basedOn w:val="Normal"/>
+    <w:link w:val="TextodegloboCar"/>
+    <w:uiPriority w:val="99"/>
+    <w:semiHidden/>
+    <w:unhideWhenUsed/>
+    <w:rsid w:val="007B1877"/>
+    <w:pPr>
+      <w:spacing w:after="0" w:line="240" w:lineRule="auto"/>
+    </w:pPr>
+    <w:rPr>
+      <w:rFonts w:ascii="Tahoma" w:hAnsi="Tahoma" w:cs="Tahoma"/>
+      <w:sz w:val="16"/>
+      <w:szCs w:val="16"/>
+    </w:rPr>
+  </w:style>
+  <w:style w:type="character" w:customStyle="1" w:styleId="TextodegloboCar">
+    <w:name w:val="Texto de globo Car"/>
+    <w:basedOn w:val="Fuentedeprrafopredeter"/>
+    <w:link w:val="Textodeglobo"/>
+    <w:uiPriority w:val="99"/>
+    <w:semiHidden/>
+    <w:rsid w:val="007B1877"/>
+    <w:rPr>
+      <w:rFonts w:ascii="Tahoma" w:hAnsi="Tahoma" w:cs="Tahoma"/>
+      <w:sz w:val="16"/>
+      <w:szCs w:val="16"/>
     </w:rPr>
   </w:style>
 </w:styles>
@@ -470,6 +843,29 @@
     <w:name w:val="Normal"/>
     <w:qFormat/>
   </w:style>
+  <w:style w:type="paragraph" w:styleId="Ttulo1">
+    <w:name w:val="heading 1"/>
+    <w:basedOn w:val="Normal"/>
+    <w:next w:val="Normal"/>
+    <w:link w:val="Ttulo1Car"/>
+    <w:uiPriority w:val="9"/>
+    <w:qFormat/>
+    <w:rsid w:val="007B1877"/>
+    <w:pPr>
+      <w:keepNext/>
+      <w:keepLines/>
+      <w:spacing w:before="480" w:after="0"/>
+      <w:outlineLvl w:val="0"/>
+    </w:pPr>
+    <w:rPr>
+      <w:rFonts w:asciiTheme="majorHAnsi" w:eastAsiaTheme="majorEastAsia" w:hAnsiTheme="majorHAnsi" w:cstheme="majorBidi"/>
+      <w:b/>
+      <w:bCs/>
+      <w:color w:val="365F91" w:themeColor="accent1" w:themeShade="BF"/>
+      <w:sz w:val="28"/>
+      <w:szCs w:val="28"/>
+    </w:rPr>
+  </w:style>
   <w:style w:type="character" w:default="1" w:styleId="Fuentedeprrafopredeter">
     <w:name w:val="Default Paragraph Font"/>
     <w:uiPriority w:val="1"/>
@@ -545,6 +941,62 @@
     <w:rPr>
       <w:color w:val="0000FF" w:themeColor="hyperlink"/>
       <w:u w:val="single"/>
+    </w:rPr>
+  </w:style>
+  <w:style w:type="character" w:customStyle="1" w:styleId="Ttulo1Car">
+    <w:name w:val="Título 1 Car"/>
+    <w:basedOn w:val="Fuentedeprrafopredeter"/>
+    <w:link w:val="Ttulo1"/>
+    <w:uiPriority w:val="9"/>
+    <w:rsid w:val="007B1877"/>
+    <w:rPr>
+      <w:rFonts w:asciiTheme="majorHAnsi" w:eastAsiaTheme="majorEastAsia" w:hAnsiTheme="majorHAnsi" w:cstheme="majorBidi"/>
+      <w:b/>
+      <w:bCs/>
+      <w:color w:val="365F91" w:themeColor="accent1" w:themeShade="BF"/>
+      <w:sz w:val="28"/>
+      <w:szCs w:val="28"/>
+    </w:rPr>
+  </w:style>
+  <w:style w:type="paragraph" w:styleId="Prrafodelista">
+    <w:name w:val="List Paragraph"/>
+    <w:basedOn w:val="Normal"/>
+    <w:uiPriority w:val="34"/>
+    <w:qFormat/>
+    <w:rsid w:val="007B1877"/>
+    <w:pPr>
+      <w:ind w:left="720"/>
+      <w:contextualSpacing/>
+    </w:pPr>
+  </w:style>
+  <w:style w:type="paragraph" w:styleId="Textodeglobo">
+    <w:name w:val="Balloon Text"/>
+    <w:basedOn w:val="Normal"/>
+    <w:link w:val="TextodegloboCar"/>
+    <w:uiPriority w:val="99"/>
+    <w:semiHidden/>
+    <w:unhideWhenUsed/>
+    <w:rsid w:val="007B1877"/>
+    <w:pPr>
+      <w:spacing w:after="0" w:line="240" w:lineRule="auto"/>
+    </w:pPr>
+    <w:rPr>
+      <w:rFonts w:ascii="Tahoma" w:hAnsi="Tahoma" w:cs="Tahoma"/>
+      <w:sz w:val="16"/>
+      <w:szCs w:val="16"/>
+    </w:rPr>
+  </w:style>
+  <w:style w:type="character" w:customStyle="1" w:styleId="TextodegloboCar">
+    <w:name w:val="Texto de globo Car"/>
+    <w:basedOn w:val="Fuentedeprrafopredeter"/>
+    <w:link w:val="Textodeglobo"/>
+    <w:uiPriority w:val="99"/>
+    <w:semiHidden/>
+    <w:rsid w:val="007B1877"/>
+    <w:rPr>
+      <w:rFonts w:ascii="Tahoma" w:hAnsi="Tahoma" w:cs="Tahoma"/>
+      <w:sz w:val="16"/>
+      <w:szCs w:val="16"/>
     </w:rPr>
   </w:style>
 </w:styles>

</xml_diff>